<commit_message>
New translations email 7 [template] partner email – details and agenda.docx (Chinese Traditional)
</commit_message>
<xml_diff>
--- a/public/email/crowdin/translations/zh/Email 7 [TEMPLATE] Partner email – details and agenda.docx
+++ b/public/email/crowdin/translations/zh/Email 7 [TEMPLATE] Partner email – details and agenda.docx
@@ -16,14 +16,14 @@
             <w:color w:val="1155cc"/>
             <w:u w:val="single"/>
           </w:rPr>
-          <w:t>英语</w:t>
+          <w:t>英文</w:t>
         </w:r>
       </w:hyperlink>
       <w:r>
         <w:rPr>
           <w:color w:val="ff0000"/>
         </w:rPr>
-        <w:t xml:space="preserve"> / 葡萄牙语 / 法语 / 泰语 / 越南语 / 西班牙语</w:t>
+        <w:t xml:space="preserve"> / 葡萄牙文 / 法文 / 泰文 / 越南文 / 西班牙文</w:t>
       </w:r>
     </w:p>
     <w:p>
@@ -45,7 +45,7 @@
         <w:pStyle w:val="P68B1DB1-Normal2"/>
       </w:pPr>
       <w:r>
-        <w:t>英语</w:t>
+        <w:t>英文</w:t>
       </w:r>
     </w:p>
     <w:p/>
@@ -93,7 +93,7 @@
               <w:rPr>
                 <w:b w:val="1"/>
               </w:rPr>
-              <w:t>简介</w:t>
+              <w:t>簡介</w:t>
             </w:r>
             <w:r>
               <w:t>:</w:t>
@@ -105,7 +105,7 @@
               <w:spacing w:line="240" w:lineRule="auto"/>
             </w:pPr>
             <w:r>
-              <w:t xml:space="preserve">发送给确认参加活动的与会者的电子邮件。 它将通过 customer.io 发送</w:t>
+              <w:t xml:space="preserve">發送給活動確認參加者的電子郵件。 它將通過 customer.io 發送</w:t>
             </w:r>
           </w:p>
           <w:p>
@@ -123,7 +123,7 @@
               <w:rPr>
                 <w:b w:val="1"/>
               </w:rPr>
-              <w:t>目标受众</w:t>
+              <w:t>目標受眾</w:t>
             </w:r>
             <w:r>
               <w:t>:</w:t>
@@ -135,7 +135,7 @@
               <w:spacing w:line="240" w:lineRule="auto"/>
             </w:pPr>
             <w:r>
-              <w:t xml:space="preserve">Confirmed attendees of the event </w:t>
+              <w:t xml:space="preserve">活動確認參加者 </w:t>
             </w:r>
           </w:p>
         </w:tc>
@@ -158,19 +158,16 @@
         <w:rPr>
           <w:b w:val="1"/>
         </w:rPr>
-        <w:t xml:space="preserve">主题: </w:t>
-      </w:r>
-      <w:r>
-        <w:t xml:space="preserve">为 </w:t>
+        <w:t xml:space="preserve">Subject: </w:t>
+      </w:r>
+      <w:r>
+        <w:t xml:space="preserve">Final preparations for </w:t>
       </w:r>
       <w:r>
         <w:rPr>
           <w:highlight w:val="yellow"/>
         </w:rPr>
         <w:t xml:space="preserve">[EVENT NAME]</w:t>
-      </w:r>
-      <w:r>
-        <w:t xml:space="preserve"> 作最终准备</w:t>
       </w:r>
     </w:p>
     <w:p>
@@ -181,7 +178,7 @@
       <w:bookmarkStart w:colFirst="0" w:colLast="0" w:name="_4fs3pdzabk3u" w:id="1"/>
       <w:bookmarkEnd w:id="1"/>
       <w:r>
-        <w:t>旅行清单：需要准备的东西如下</w:t>
+        <w:t>旅行清單：需要準備的東西如下</w:t>
       </w:r>
     </w:p>
     <w:p/>
@@ -193,10 +190,10 @@
         <w:rPr>
           <w:highlight w:val="yellow"/>
         </w:rPr>
-        <w:t>[合作伙伴姓名]</w:t>
-      </w:r>
-      <w:r>
-        <w:t>,</w:t>
+        <w:t>[合作夥伴姓名]</w:t>
+      </w:r>
+      <w:r>
+        <w:t>，</w:t>
       </w:r>
     </w:p>
     <w:p>
@@ -205,7 +202,7 @@
       </w:pPr>
       <w:commentRangeStart w:id="0"/>
       <w:r>
-        <w:t xml:space="preserve">您将参加于 </w:t>
+        <w:t xml:space="preserve">您將參加於 </w:t>
       </w:r>
       <w:r>
         <w:rPr>
@@ -214,7 +211,7 @@
         <w:t xml:space="preserve">[EVENT NAME]</w:t>
       </w:r>
       <w:r>
-        <w:t xml:space="preserve">，发生在 </w:t>
+        <w:t xml:space="preserve">，將於 </w:t>
       </w:r>
       <w:r>
         <w:rPr>
@@ -232,7 +229,7 @@
         <w:t>[VENUE]</w:t>
       </w:r>
       <w:r>
-        <w:t>！</w:t>
+        <w:t xml:space="preserve"> 舉行！</w:t>
       </w:r>
     </w:p>
     <w:p>
@@ -240,7 +237,7 @@
         <w:spacing w:before="200" w:lineRule="auto"/>
       </w:pPr>
       <w:r>
-        <w:t xml:space="preserve">您将参加于 </w:t>
+        <w:t xml:space="preserve">您將參加於 </w:t>
       </w:r>
       <w:r>
         <w:rPr>
@@ -249,7 +246,7 @@
         <w:t xml:space="preserve">[EVENT NAME]</w:t>
       </w:r>
       <w:r>
-        <w:t xml:space="preserve">，发生在 </w:t>
+        <w:t xml:space="preserve">，將於 </w:t>
       </w:r>
       <w:r>
         <w:rPr>
@@ -276,7 +273,7 @@
         <w:t>[VENUE]</w:t>
       </w:r>
       <w:r>
-        <w:t xml:space="preserve">！ </w:t>
+        <w:t xml:space="preserve"> 舉行！ </w:t>
       </w:r>
       <w:commentRangeEnd w:id="0"/>
       <w:r>
@@ -288,7 +285,7 @@
         <w:spacing w:before="200" w:lineRule="auto"/>
       </w:pPr>
       <w:r>
-        <w:t xml:space="preserve">Here’s a checklist of the necessary items for your trip: </w:t>
+        <w:t xml:space="preserve">以下是此次旅行必備物品清單： </w:t>
       </w:r>
     </w:p>
     <w:p>
@@ -305,7 +302,7 @@
       </w:pPr>
       <w:commentRangeStart w:id="1"/>
       <w:r>
-        <w:t xml:space="preserve">护照 </w:t>
+        <w:t xml:space="preserve">護照 </w:t>
       </w:r>
     </w:p>
     <w:p>
@@ -321,13 +318,13 @@
         </w:rPr>
       </w:pPr>
       <w:r>
-        <w:t xml:space="preserve">Visa </w:t>
+        <w:t xml:space="preserve">簽證 </w:t>
       </w:r>
       <w:r>
         <w:rPr>
           <w:i w:val="1"/>
         </w:rPr>
-        <w:t xml:space="preserve">(if applicable) </w:t>
+        <w:t xml:space="preserve">(如適用) </w:t>
       </w:r>
     </w:p>
     <w:p>
@@ -343,14 +340,14 @@
         </w:rPr>
       </w:pPr>
       <w:r>
-        <w:t xml:space="preserve">Covid-19 vaccination certificate </w:t>
+        <w:t xml:space="preserve">Covid-19 疫苗接種證明 </w:t>
         <w:br w:type="textWrapping"/>
       </w:r>
       <w:r>
         <w:rPr>
           <w:i w:val="1"/>
         </w:rPr>
-        <w:t xml:space="preserve">Check your documents and make sure you are in compliance with all Covid-19 travel requirements</w:t>
+        <w:t xml:space="preserve">請檢查您的文件，確保您遵守所有 Covid-19 旅行要求</w:t>
       </w:r>
       <w:commentRangeEnd w:id="1"/>
       <w:r>
@@ -360,7 +357,7 @@
         <w:rPr>
           <w:i w:val="1"/>
         </w:rPr>
-        <w:t xml:space="preserve"> of </w:t>
+        <w:t xml:space="preserve"> </w:t>
       </w:r>
       <w:r>
         <w:rPr>
@@ -374,7 +371,7 @@
         <w:rPr>
           <w:i w:val="1"/>
         </w:rPr>
-        <w:t>.</w:t>
+        <w:t>。</w:t>
       </w:r>
     </w:p>
     <w:p>
@@ -390,18 +387,18 @@
         </w:rPr>
       </w:pPr>
       <w:r>
-        <w:t xml:space="preserve">有效的黄热病疫苗接种证书 </w:t>
+        <w:t xml:space="preserve">有效的黃熱病疫苗接種證書 </w:t>
       </w:r>
       <w:r>
         <w:rPr>
           <w:i w:val="1"/>
         </w:rPr>
         <w:br w:type="textWrapping"/>
-        <w:t xml:space="preserve">来自黄热病流行国家的旅客，请遵守所在国家的要求。 需在旅行前不少于 14 天接种疫苗。 </w:t>
+        <w:t xml:space="preserve">來自黃熱病流行國家的旅客，請遵守所在國家的要求。 需在旅行前不少於 14 天接種疫苗。 </w:t>
         <w:br w:type="textWrapping"/>
       </w:r>
       <w:r>
-        <w:t xml:space="preserve">(由于您将于 </w:t>
+        <w:t xml:space="preserve">(由於您將於 </w:t>
       </w:r>
       <w:r>
         <w:rPr>
@@ -419,7 +416,7 @@
         <w:t xml:space="preserve">[DD Mmm YYYY]</w:t>
       </w:r>
       <w:r>
-        <w:t xml:space="preserve"> 之前或当日接种疫苗。)</w:t>
+        <w:t xml:space="preserve"> 之前或當日接種疫苗。)</w:t>
       </w:r>
     </w:p>
     <w:p>
@@ -432,7 +429,7 @@
         <w:ind w:left="720" w:hanging="360"/>
       </w:pPr>
       <w:r>
-        <w:t>旅行行程的数字版或印刷版副本</w:t>
+        <w:t>旅遊行程的數碼或印刷副本</w:t>
       </w:r>
     </w:p>
     <w:p>
@@ -448,7 +445,7 @@
         </w:rPr>
       </w:pPr>
       <w:r>
-        <w:t>会议时穿着的时尚休闲装</w:t>
+        <w:t>會議時穿著的時尚休閒裝</w:t>
       </w:r>
     </w:p>
     <w:p>
@@ -464,7 +461,7 @@
         </w:rPr>
       </w:pPr>
       <w:r>
-        <w:t>晚宴的黑色领带服装</w:t>
+        <w:t>晚宴的黑色領帶服裝</w:t>
       </w:r>
       <w:commentRangeEnd w:id="2"/>
       <w:r>
@@ -483,25 +480,25 @@
     </w:p>
     <w:p>
       <w:r>
-        <w:t xml:space="preserve">In this email, we have also included the </w:t>
+        <w:t xml:space="preserve">這封電子郵件也附上了 </w:t>
       </w:r>
       <w:commentRangeStart w:id="3"/>
       <w:r>
-        <w:t xml:space="preserve">travel itinerary</w:t>
+        <w:t>行程表</w:t>
       </w:r>
       <w:commentRangeEnd w:id="3"/>
       <w:r>
         <w:commentReference w:id="3"/>
-        <w:t xml:space="preserve"> and </w:t>
+        <w:t xml:space="preserve"> 和 </w:t>
       </w:r>
       <w:commentRangeStart w:id="4"/>
       <w:r>
-        <w:t xml:space="preserve">event agenda</w:t>
+        <w:t>活動議程</w:t>
       </w:r>
       <w:commentRangeEnd w:id="4"/>
       <w:r>
         <w:commentReference w:id="4"/>
-        <w:t xml:space="preserve"> for your reference. </w:t>
+        <w:t xml:space="preserve">，供您參考。 </w:t>
       </w:r>
     </w:p>
     <w:p/>
@@ -511,7 +508,7 @@
       </w:pPr>
       <w:commentRangeStart w:id="5"/>
       <w:r>
-        <w:t xml:space="preserve">If you have any questions, please contact us via </w:t>
+        <w:t>如有任何疑問，請與我們聯繫：</w:t>
       </w:r>
       <w:hyperlink r:id="rId7">
         <w:r>
@@ -519,11 +516,11 @@
             <w:color w:val="1155cc"/>
             <w:u w:val="single"/>
           </w:rPr>
-          <w:t xml:space="preserve">live chat</w:t>
+          <w:t>即時聊天</w:t>
         </w:r>
       </w:hyperlink>
       <w:r>
-        <w:t xml:space="preserve"> or </w:t>
+        <w:t xml:space="preserve"> 或 </w:t>
       </w:r>
       <w:hyperlink r:id="rId8">
         <w:r>
@@ -535,7 +532,7 @@
         </w:r>
       </w:hyperlink>
       <w:r>
-        <w:t xml:space="preserve">. </w:t>
+        <w:t xml:space="preserve">。 </w:t>
       </w:r>
     </w:p>
     <w:p>
@@ -543,13 +540,13 @@
         <w:spacing w:after="200" w:lineRule="auto"/>
       </w:pPr>
       <w:r>
-        <w:t xml:space="preserve">如有任何疑问，请通过 </w:t>
-      </w:r>
-      <w:r>
-        <w:rPr>
-          <w:highlight w:val="yellow"/>
-        </w:rPr>
-        <w:t>[电子邮件地址]</w:t>
+        <w:t xml:space="preserve">如有任何疑問，請通過 </w:t>
+      </w:r>
+      <w:r>
+        <w:rPr>
+          <w:highlight w:val="yellow"/>
+        </w:rPr>
+        <w:t>[電子郵件地址]</w:t>
       </w:r>
       <w:r>
         <w:t xml:space="preserve"> 或 </w:t>
@@ -558,10 +555,10 @@
         <w:rPr>
           <w:highlight w:val="yellow"/>
         </w:rPr>
-        <w:t xml:space="preserve">[WHATSAPP 号码]</w:t>
-      </w:r>
-      <w:r>
-        <w:t xml:space="preserve"> (WhatsApp) 联系您的区域经理 </w:t>
+        <w:t xml:space="preserve">[WHATSAPP 號碼]</w:t>
+      </w:r>
+      <w:r>
+        <w:t xml:space="preserve"> (WhatsApp) 聯繫您的區域經理 </w:t>
       </w:r>
       <w:r>
         <w:rPr>
@@ -580,19 +577,19 @@
     <w:p/>
     <w:p>
       <w:r>
-        <w:t xml:space="preserve">We look forward to seeing you at the </w:t>
+        <w:t xml:space="preserve">期待在 </w:t>
       </w:r>
       <w:commentRangeStart w:id="6"/>
       <w:r>
         <w:rPr>
           <w:highlight w:val="yellow"/>
         </w:rPr>
-        <w:t>conference/seminar/trip</w:t>
+        <w:t>會議/研討會/旅行</w:t>
       </w:r>
       <w:commentRangeEnd w:id="6"/>
       <w:r>
         <w:commentReference w:id="6"/>
-        <w:t xml:space="preserve">! </w:t>
+        <w:t xml:space="preserve">中與您見面！ </w:t>
       </w:r>
     </w:p>
     <w:sectPr>
@@ -640,7 +637,7 @@
         <w:pStyle w:val="P68B1DB1-Normal3"/>
       </w:pPr>
       <w:r>
-        <w:t>如果是单日活动，请选择第一个</w:t>
+        <w:t>如果是單日活動，請選擇第一個</w:t>
       </w:r>
     </w:p>
     <w:p>
@@ -708,7 +705,7 @@
         <w:pStyle w:val="P68B1DB1-Normal3"/>
       </w:pPr>
       <w:r>
-        <w:t xml:space="preserve">choose the second one if it's a multi-day event</w:t>
+        <w:t xml:space="preserve">如果是多日活動，請選擇第二個 </w:t>
       </w:r>
     </w:p>
   </w:comment>
@@ -746,7 +743,7 @@
         <w:pStyle w:val="P68B1DB1-Normal3"/>
       </w:pPr>
       <w:r>
-        <w:t>选择一个</w:t>
+        <w:t>選擇一個</w:t>
       </w:r>
     </w:p>
   </w:comment>
@@ -784,7 +781,7 @@
         <w:pStyle w:val="P68B1DB1-Normal3"/>
       </w:pPr>
       <w:r>
-        <w:t xml:space="preserve">link to travel itinerary</w:t>
+        <w:t xml:space="preserve">連結到行程表 </w:t>
       </w:r>
     </w:p>
   </w:comment>
@@ -822,7 +819,7 @@
         <w:pStyle w:val="P68B1DB1-Normal3"/>
       </w:pPr>
       <w:r>
-        <w:t>活动议程链接</w:t>
+        <w:t>連結到活動議程</w:t>
       </w:r>
     </w:p>
   </w:comment>
@@ -860,7 +857,7 @@
         <w:pStyle w:val="P68B1DB1-Normal3"/>
       </w:pPr>
       <w:r>
-        <w:t>选择任一一个</w:t>
+        <w:t>選擇任意一個</w:t>
       </w:r>
     </w:p>
   </w:comment>
@@ -898,7 +895,7 @@
         <w:pStyle w:val="P68B1DB1-Normal3"/>
       </w:pPr>
       <w:r>
-        <w:t>删除不适用的项</w:t>
+        <w:t>移除不適用的項目</w:t>
       </w:r>
     </w:p>
   </w:comment>
@@ -936,7 +933,7 @@
         <w:pStyle w:val="P68B1DB1-Normal3"/>
       </w:pPr>
       <w:r>
-        <w:t>删除不适用的项</w:t>
+        <w:t>移除不適用的項目</w:t>
       </w:r>
     </w:p>
   </w:comment>

</xml_diff>

<commit_message>
New translations email 7 [template] partner email – details and agenda.docx (Chinese Simplified)
</commit_message>
<xml_diff>
--- a/public/email/crowdin/translations/zh/Email 7 [TEMPLATE] Partner email – details and agenda.docx
+++ b/public/email/crowdin/translations/zh/Email 7 [TEMPLATE] Partner email – details and agenda.docx
@@ -16,14 +16,14 @@
             <w:color w:val="1155cc"/>
             <w:u w:val="single"/>
           </w:rPr>
-          <w:t>英文</w:t>
+          <w:t>英语</w:t>
         </w:r>
       </w:hyperlink>
       <w:r>
         <w:rPr>
           <w:color w:val="ff0000"/>
         </w:rPr>
-        <w:t xml:space="preserve"> / 葡萄牙文 / 法文 / 泰文 / 越南文 / 西班牙文</w:t>
+        <w:t xml:space="preserve"> / 葡萄牙语 / 法语 / 泰语 / 越南语 / 西班牙语</w:t>
       </w:r>
     </w:p>
     <w:p>
@@ -45,7 +45,7 @@
         <w:pStyle w:val="P68B1DB1-Normal2"/>
       </w:pPr>
       <w:r>
-        <w:t>英文</w:t>
+        <w:t>英语</w:t>
       </w:r>
     </w:p>
     <w:p/>
@@ -93,7 +93,7 @@
               <w:rPr>
                 <w:b w:val="1"/>
               </w:rPr>
-              <w:t>簡介</w:t>
+              <w:t>简介</w:t>
             </w:r>
             <w:r>
               <w:t>:</w:t>
@@ -105,7 +105,7 @@
               <w:spacing w:line="240" w:lineRule="auto"/>
             </w:pPr>
             <w:r>
-              <w:t xml:space="preserve">發送給活動確認參加者的電子郵件。 它將通過 customer.io 發送</w:t>
+              <w:t xml:space="preserve">发送给确认参加活动的与会者的电子邮件。 它将通过 customer.io 发送</w:t>
             </w:r>
           </w:p>
           <w:p>
@@ -123,7 +123,7 @@
               <w:rPr>
                 <w:b w:val="1"/>
               </w:rPr>
-              <w:t>目標受眾</w:t>
+              <w:t>目标受众</w:t>
             </w:r>
             <w:r>
               <w:t>:</w:t>
@@ -135,7 +135,7 @@
               <w:spacing w:line="240" w:lineRule="auto"/>
             </w:pPr>
             <w:r>
-              <w:t xml:space="preserve">活動確認參加者 </w:t>
+              <w:t xml:space="preserve">Confirmed attendees of the event </w:t>
             </w:r>
           </w:p>
         </w:tc>
@@ -158,16 +158,19 @@
         <w:rPr>
           <w:b w:val="1"/>
         </w:rPr>
-        <w:t xml:space="preserve">Subject: </w:t>
-      </w:r>
-      <w:r>
-        <w:t xml:space="preserve">Final preparations for </w:t>
+        <w:t xml:space="preserve">主题: </w:t>
+      </w:r>
+      <w:r>
+        <w:t xml:space="preserve">为 </w:t>
       </w:r>
       <w:r>
         <w:rPr>
           <w:highlight w:val="yellow"/>
         </w:rPr>
         <w:t xml:space="preserve">[EVENT NAME]</w:t>
+      </w:r>
+      <w:r>
+        <w:t xml:space="preserve"> 作最终准备</w:t>
       </w:r>
     </w:p>
     <w:p>
@@ -178,7 +181,7 @@
       <w:bookmarkStart w:colFirst="0" w:colLast="0" w:name="_4fs3pdzabk3u" w:id="1"/>
       <w:bookmarkEnd w:id="1"/>
       <w:r>
-        <w:t>旅行清單：需要準備的東西如下</w:t>
+        <w:t>旅行清单：需要准备的东西如下</w:t>
       </w:r>
     </w:p>
     <w:p/>
@@ -190,10 +193,10 @@
         <w:rPr>
           <w:highlight w:val="yellow"/>
         </w:rPr>
-        <w:t>[合作夥伴姓名]</w:t>
-      </w:r>
-      <w:r>
-        <w:t>，</w:t>
+        <w:t>[合作伙伴姓名]</w:t>
+      </w:r>
+      <w:r>
+        <w:t>,</w:t>
       </w:r>
     </w:p>
     <w:p>
@@ -202,7 +205,7 @@
       </w:pPr>
       <w:commentRangeStart w:id="0"/>
       <w:r>
-        <w:t xml:space="preserve">您將參加於 </w:t>
+        <w:t xml:space="preserve">您将参加于 </w:t>
       </w:r>
       <w:r>
         <w:rPr>
@@ -211,7 +214,7 @@
         <w:t xml:space="preserve">[EVENT NAME]</w:t>
       </w:r>
       <w:r>
-        <w:t xml:space="preserve">，將於 </w:t>
+        <w:t xml:space="preserve">，发生在 </w:t>
       </w:r>
       <w:r>
         <w:rPr>
@@ -229,7 +232,7 @@
         <w:t>[VENUE]</w:t>
       </w:r>
       <w:r>
-        <w:t xml:space="preserve"> 舉行！</w:t>
+        <w:t>！</w:t>
       </w:r>
     </w:p>
     <w:p>
@@ -237,7 +240,7 @@
         <w:spacing w:before="200" w:lineRule="auto"/>
       </w:pPr>
       <w:r>
-        <w:t xml:space="preserve">您將參加於 </w:t>
+        <w:t xml:space="preserve">您将参加于 </w:t>
       </w:r>
       <w:r>
         <w:rPr>
@@ -246,7 +249,7 @@
         <w:t xml:space="preserve">[EVENT NAME]</w:t>
       </w:r>
       <w:r>
-        <w:t xml:space="preserve">，將於 </w:t>
+        <w:t xml:space="preserve">，发生在 </w:t>
       </w:r>
       <w:r>
         <w:rPr>
@@ -273,7 +276,7 @@
         <w:t>[VENUE]</w:t>
       </w:r>
       <w:r>
-        <w:t xml:space="preserve"> 舉行！ </w:t>
+        <w:t xml:space="preserve">！ </w:t>
       </w:r>
       <w:commentRangeEnd w:id="0"/>
       <w:r>
@@ -285,7 +288,7 @@
         <w:spacing w:before="200" w:lineRule="auto"/>
       </w:pPr>
       <w:r>
-        <w:t xml:space="preserve">以下是此次旅行必備物品清單： </w:t>
+        <w:t xml:space="preserve">Here’s a checklist of the necessary items for your trip: </w:t>
       </w:r>
     </w:p>
     <w:p>
@@ -302,7 +305,7 @@
       </w:pPr>
       <w:commentRangeStart w:id="1"/>
       <w:r>
-        <w:t xml:space="preserve">護照 </w:t>
+        <w:t xml:space="preserve">护照 </w:t>
       </w:r>
     </w:p>
     <w:p>
@@ -318,13 +321,13 @@
         </w:rPr>
       </w:pPr>
       <w:r>
-        <w:t xml:space="preserve">簽證 </w:t>
+        <w:t xml:space="preserve">Visa </w:t>
       </w:r>
       <w:r>
         <w:rPr>
           <w:i w:val="1"/>
         </w:rPr>
-        <w:t xml:space="preserve">(如適用) </w:t>
+        <w:t xml:space="preserve">(if applicable) </w:t>
       </w:r>
     </w:p>
     <w:p>
@@ -340,14 +343,14 @@
         </w:rPr>
       </w:pPr>
       <w:r>
-        <w:t xml:space="preserve">Covid-19 疫苗接種證明 </w:t>
+        <w:t xml:space="preserve">Covid-19 vaccination certificate </w:t>
         <w:br w:type="textWrapping"/>
       </w:r>
       <w:r>
         <w:rPr>
           <w:i w:val="1"/>
         </w:rPr>
-        <w:t xml:space="preserve">請檢查您的文件，確保您遵守所有 Covid-19 旅行要求</w:t>
+        <w:t xml:space="preserve">Check your documents and make sure you are in compliance with all Covid-19 travel requirements</w:t>
       </w:r>
       <w:commentRangeEnd w:id="1"/>
       <w:r>
@@ -357,7 +360,7 @@
         <w:rPr>
           <w:i w:val="1"/>
         </w:rPr>
-        <w:t xml:space="preserve"> </w:t>
+        <w:t xml:space="preserve"> of </w:t>
       </w:r>
       <w:r>
         <w:rPr>
@@ -371,7 +374,7 @@
         <w:rPr>
           <w:i w:val="1"/>
         </w:rPr>
-        <w:t>。</w:t>
+        <w:t>.</w:t>
       </w:r>
     </w:p>
     <w:p>
@@ -387,18 +390,18 @@
         </w:rPr>
       </w:pPr>
       <w:r>
-        <w:t xml:space="preserve">有效的黃熱病疫苗接種證書 </w:t>
+        <w:t xml:space="preserve">有效的黄热病疫苗接种证书 </w:t>
       </w:r>
       <w:r>
         <w:rPr>
           <w:i w:val="1"/>
         </w:rPr>
         <w:br w:type="textWrapping"/>
-        <w:t xml:space="preserve">來自黃熱病流行國家的旅客，請遵守所在國家的要求。 需在旅行前不少於 14 天接種疫苗。 </w:t>
+        <w:t xml:space="preserve">来自黄热病流行国家的旅客，请遵守所在国家的要求。 需在旅行前不少于 14 天接种疫苗。 </w:t>
         <w:br w:type="textWrapping"/>
       </w:r>
       <w:r>
-        <w:t xml:space="preserve">(由於您將於 </w:t>
+        <w:t xml:space="preserve">(由于您将于 </w:t>
       </w:r>
       <w:r>
         <w:rPr>
@@ -416,7 +419,7 @@
         <w:t xml:space="preserve">[DD Mmm YYYY]</w:t>
       </w:r>
       <w:r>
-        <w:t xml:space="preserve"> 之前或當日接種疫苗。)</w:t>
+        <w:t xml:space="preserve"> 之前或当日接种疫苗。)</w:t>
       </w:r>
     </w:p>
     <w:p>
@@ -429,7 +432,7 @@
         <w:ind w:left="720" w:hanging="360"/>
       </w:pPr>
       <w:r>
-        <w:t>旅遊行程的數碼或印刷副本</w:t>
+        <w:t>旅行行程的数字版或印刷版副本</w:t>
       </w:r>
     </w:p>
     <w:p>
@@ -445,7 +448,7 @@
         </w:rPr>
       </w:pPr>
       <w:r>
-        <w:t>會議時穿著的時尚休閒裝</w:t>
+        <w:t>会议时穿着的时尚休闲装</w:t>
       </w:r>
     </w:p>
     <w:p>
@@ -461,7 +464,7 @@
         </w:rPr>
       </w:pPr>
       <w:r>
-        <w:t>晚宴的黑色領帶服裝</w:t>
+        <w:t>晚宴的黑色领带服装</w:t>
       </w:r>
       <w:commentRangeEnd w:id="2"/>
       <w:r>
@@ -480,25 +483,25 @@
     </w:p>
     <w:p>
       <w:r>
-        <w:t xml:space="preserve">這封電子郵件也附上了 </w:t>
+        <w:t xml:space="preserve">In this email, we have also included the </w:t>
       </w:r>
       <w:commentRangeStart w:id="3"/>
       <w:r>
-        <w:t>行程表</w:t>
+        <w:t xml:space="preserve">travel itinerary</w:t>
       </w:r>
       <w:commentRangeEnd w:id="3"/>
       <w:r>
         <w:commentReference w:id="3"/>
-        <w:t xml:space="preserve"> 和 </w:t>
+        <w:t xml:space="preserve"> and </w:t>
       </w:r>
       <w:commentRangeStart w:id="4"/>
       <w:r>
-        <w:t>活動議程</w:t>
+        <w:t xml:space="preserve">event agenda</w:t>
       </w:r>
       <w:commentRangeEnd w:id="4"/>
       <w:r>
         <w:commentReference w:id="4"/>
-        <w:t xml:space="preserve">，供您參考。 </w:t>
+        <w:t xml:space="preserve"> for your reference. </w:t>
       </w:r>
     </w:p>
     <w:p/>
@@ -508,7 +511,7 @@
       </w:pPr>
       <w:commentRangeStart w:id="5"/>
       <w:r>
-        <w:t>如有任何疑問，請與我們聯繫：</w:t>
+        <w:t xml:space="preserve">If you have any questions, please contact us via </w:t>
       </w:r>
       <w:hyperlink r:id="rId7">
         <w:r>
@@ -516,11 +519,11 @@
             <w:color w:val="1155cc"/>
             <w:u w:val="single"/>
           </w:rPr>
-          <w:t>即時聊天</w:t>
+          <w:t xml:space="preserve">live chat</w:t>
         </w:r>
       </w:hyperlink>
       <w:r>
-        <w:t xml:space="preserve"> 或 </w:t>
+        <w:t xml:space="preserve"> or </w:t>
       </w:r>
       <w:hyperlink r:id="rId8">
         <w:r>
@@ -532,43 +535,43 @@
         </w:r>
       </w:hyperlink>
       <w:r>
+        <w:t xml:space="preserve">. </w:t>
+      </w:r>
+    </w:p>
+    <w:p>
+      <w:pPr>
+        <w:spacing w:after="200" w:lineRule="auto"/>
+      </w:pPr>
+      <w:r>
+        <w:t xml:space="preserve">如有任何疑问，请通过 </w:t>
+      </w:r>
+      <w:r>
+        <w:rPr>
+          <w:highlight w:val="yellow"/>
+        </w:rPr>
+        <w:t>[电子邮件地址]</w:t>
+      </w:r>
+      <w:r>
+        <w:t xml:space="preserve"> 或 </w:t>
+      </w:r>
+      <w:r>
+        <w:rPr>
+          <w:highlight w:val="yellow"/>
+        </w:rPr>
+        <w:t xml:space="preserve">[WHATSAPP 号码]</w:t>
+      </w:r>
+      <w:r>
+        <w:t xml:space="preserve"> (WhatsApp) 联系您的区域经理 </w:t>
+      </w:r>
+      <w:r>
+        <w:rPr>
+          <w:highlight w:val="yellow"/>
+        </w:rPr>
+        <w:t>[NAME]</w:t>
+      </w:r>
+      <w:r>
         <w:t xml:space="preserve">。 </w:t>
       </w:r>
-    </w:p>
-    <w:p>
-      <w:pPr>
-        <w:spacing w:after="200" w:lineRule="auto"/>
-      </w:pPr>
-      <w:r>
-        <w:t xml:space="preserve">如有任何疑問，請通過 </w:t>
-      </w:r>
-      <w:r>
-        <w:rPr>
-          <w:highlight w:val="yellow"/>
-        </w:rPr>
-        <w:t>[電子郵件地址]</w:t>
-      </w:r>
-      <w:r>
-        <w:t xml:space="preserve"> 或 </w:t>
-      </w:r>
-      <w:r>
-        <w:rPr>
-          <w:highlight w:val="yellow"/>
-        </w:rPr>
-        <w:t xml:space="preserve">[WHATSAPP 號碼]</w:t>
-      </w:r>
-      <w:r>
-        <w:t xml:space="preserve"> (WhatsApp) 聯繫您的區域經理 </w:t>
-      </w:r>
-      <w:r>
-        <w:rPr>
-          <w:highlight w:val="yellow"/>
-        </w:rPr>
-        <w:t>[NAME]</w:t>
-      </w:r>
-      <w:r>
-        <w:t xml:space="preserve">。 </w:t>
-      </w:r>
       <w:commentRangeEnd w:id="5"/>
       <w:r>
         <w:commentReference w:id="5"/>
@@ -577,19 +580,19 @@
     <w:p/>
     <w:p>
       <w:r>
-        <w:t xml:space="preserve">期待在 </w:t>
+        <w:t xml:space="preserve">We look forward to seeing you at the </w:t>
       </w:r>
       <w:commentRangeStart w:id="6"/>
       <w:r>
         <w:rPr>
           <w:highlight w:val="yellow"/>
         </w:rPr>
-        <w:t>會議/研討會/旅行</w:t>
+        <w:t>conference/seminar/trip</w:t>
       </w:r>
       <w:commentRangeEnd w:id="6"/>
       <w:r>
         <w:commentReference w:id="6"/>
-        <w:t xml:space="preserve">中與您見面！ </w:t>
+        <w:t xml:space="preserve">! </w:t>
       </w:r>
     </w:p>
     <w:sectPr>
@@ -637,7 +640,7 @@
         <w:pStyle w:val="P68B1DB1-Normal3"/>
       </w:pPr>
       <w:r>
-        <w:t>如果是單日活動，請選擇第一個</w:t>
+        <w:t>如果是单日活动，请选择第一个</w:t>
       </w:r>
     </w:p>
     <w:p>
@@ -705,7 +708,7 @@
         <w:pStyle w:val="P68B1DB1-Normal3"/>
       </w:pPr>
       <w:r>
-        <w:t xml:space="preserve">如果是多日活動，請選擇第二個 </w:t>
+        <w:t xml:space="preserve">choose the second one if it's a multi-day event</w:t>
       </w:r>
     </w:p>
   </w:comment>
@@ -743,7 +746,7 @@
         <w:pStyle w:val="P68B1DB1-Normal3"/>
       </w:pPr>
       <w:r>
-        <w:t>選擇一個</w:t>
+        <w:t>选择一个</w:t>
       </w:r>
     </w:p>
   </w:comment>
@@ -781,7 +784,7 @@
         <w:pStyle w:val="P68B1DB1-Normal3"/>
       </w:pPr>
       <w:r>
-        <w:t xml:space="preserve">連結到行程表 </w:t>
+        <w:t xml:space="preserve">link to travel itinerary</w:t>
       </w:r>
     </w:p>
   </w:comment>
@@ -819,7 +822,7 @@
         <w:pStyle w:val="P68B1DB1-Normal3"/>
       </w:pPr>
       <w:r>
-        <w:t>連結到活動議程</w:t>
+        <w:t>活动议程链接</w:t>
       </w:r>
     </w:p>
   </w:comment>
@@ -857,7 +860,7 @@
         <w:pStyle w:val="P68B1DB1-Normal3"/>
       </w:pPr>
       <w:r>
-        <w:t>選擇任意一個</w:t>
+        <w:t>选择任一一个</w:t>
       </w:r>
     </w:p>
   </w:comment>
@@ -895,7 +898,7 @@
         <w:pStyle w:val="P68B1DB1-Normal3"/>
       </w:pPr>
       <w:r>
-        <w:t>移除不適用的項目</w:t>
+        <w:t>删除不适用的项</w:t>
       </w:r>
     </w:p>
   </w:comment>
@@ -933,7 +936,7 @@
         <w:pStyle w:val="P68B1DB1-Normal3"/>
       </w:pPr>
       <w:r>
-        <w:t>移除不適用的項目</w:t>
+        <w:t>删除不适用的项</w:t>
       </w:r>
     </w:p>
   </w:comment>

</xml_diff>